<commit_message>
merge 2023.06.15, minor tweaks
</commit_message>
<xml_diff>
--- a/Project Notes - TheWeidding Website.docx
+++ b/Project Notes - TheWeidding Website.docx
@@ -618,6 +618,39 @@
       </w:pPr>
       <w:r>
         <w:t>Overflow-y: auto needs to be in the element that directly contains text. This way, the text scrolls. Otherwise, the entire element scrolls.</w:t>
+      </w:r>
+    </w:p>
+    <w:p>
+      <w:pPr>
+        <w:pStyle w:val="ListParagraph"/>
+        <w:numPr>
+          <w:ilvl w:val="2"/>
+          <w:numId w:val="1"/>
+        </w:numPr>
+      </w:pPr>
+      <w:r>
+        <w:t>JK Cover Pic</w:t>
+      </w:r>
+    </w:p>
+    <w:p>
+      <w:pPr>
+        <w:pStyle w:val="ListParagraph"/>
+        <w:numPr>
+          <w:ilvl w:val="3"/>
+          <w:numId w:val="1"/>
+        </w:numPr>
+      </w:pPr>
+      <w:r>
+        <w:t xml:space="preserve">Fixed picture position using </w:t>
+      </w:r>
+      <w:r>
+        <w:rPr>
+          <w:u w:val="single"/>
+        </w:rPr>
+        <w:t>float: right</w:t>
+      </w:r>
+      <w:r>
+        <w:t>;</w:t>
       </w:r>
     </w:p>
     <w:p/>

</xml_diff>